<commit_message>
Especificação de Grupos actualizado
</commit_message>
<xml_diff>
--- a/Documentação/Requisitos/Especificação Grupos e requisitos Milton.docx
+++ b/Documentação/Requisitos/Especificação Grupos e requisitos Milton.docx
@@ -14,15 +14,7 @@
         <w:t>O nosso</w:t>
       </w:r>
       <w:r>
-        <w:t xml:space="preserve"> </w:t>
-      </w:r>
-      <w:proofErr w:type="spellStart"/>
-      <w:r>
-        <w:t>projecto</w:t>
-      </w:r>
-      <w:proofErr w:type="spellEnd"/>
-      <w:r>
-        <w:t xml:space="preserve"> será composto por cinco</w:t>
+        <w:t xml:space="preserve"> projecto será composto por cinco</w:t>
       </w:r>
       <w:r>
         <w:t xml:space="preserve"> grupos distintos de utilizadores, que apresentaremos de seguida.  Cada um dos grupos terá um propósito e </w:t>
@@ -33,23 +25,7 @@
     </w:p>
     <w:p>
       <w:r>
-        <w:t xml:space="preserve">A especificação segue o modelo apresentado nas aulas de Engenharia Web, portanto para cada grupo será descrito o seu nome,  descrição, dados de perfil, </w:t>
-      </w:r>
-      <w:proofErr w:type="spellStart"/>
-      <w:r>
-        <w:t>super</w:t>
-      </w:r>
-      <w:proofErr w:type="spellEnd"/>
-      <w:r>
-        <w:t xml:space="preserve"> e </w:t>
-      </w:r>
-      <w:proofErr w:type="spellStart"/>
-      <w:r>
-        <w:t>sub</w:t>
-      </w:r>
-      <w:proofErr w:type="spellEnd"/>
-      <w:r>
-        <w:t xml:space="preserve"> grupos, use cases relevantes e as suas permissões.</w:t>
+        <w:t>A especificação segue o modelo apresentado nas aulas de Engenharia Web, portanto para cada grupo será descrito o seu nome,  descrição, dados de perfil, super e sub grupos, use cases relevantes e as suas permissões.</w:t>
       </w:r>
     </w:p>
     <w:p/>
@@ -122,13 +98,8 @@
       <w:pPr>
         <w:ind w:left="360" w:hanging="360"/>
       </w:pPr>
-      <w:proofErr w:type="spellStart"/>
-      <w:r>
-        <w:t>Super</w:t>
-      </w:r>
-      <w:proofErr w:type="spellEnd"/>
-      <w:r>
-        <w:t xml:space="preserve"> grupo:</w:t>
+      <w:r>
+        <w:t>Super grupo:</w:t>
       </w:r>
       <w:r>
         <w:t xml:space="preserve"> Nenhum.</w:t>
@@ -143,13 +114,8 @@
       <w:pPr>
         <w:ind w:left="360" w:hanging="360"/>
       </w:pPr>
-      <w:proofErr w:type="spellStart"/>
-      <w:r>
-        <w:t>Sub</w:t>
-      </w:r>
-      <w:proofErr w:type="spellEnd"/>
-      <w:r>
-        <w:t xml:space="preserve"> grupo:</w:t>
+      <w:r>
+        <w:t>Sub grupo:</w:t>
       </w:r>
       <w:r>
         <w:t xml:space="preserve"> Nenhum.</w:t>
@@ -256,15 +222,7 @@
         <w:t>Descrição:</w:t>
       </w:r>
       <w:r>
-        <w:t xml:space="preserve"> Conjunto de utilizadores que possuem uma conta de acesso no site. Cada um dos </w:t>
-      </w:r>
-      <w:proofErr w:type="spellStart"/>
-      <w:r>
-        <w:t>sub-grupos</w:t>
-      </w:r>
-      <w:proofErr w:type="spellEnd"/>
-      <w:r>
-        <w:t xml:space="preserve"> tem permissões diferentes e acesso a determinadas áreas.</w:t>
+        <w:t xml:space="preserve"> Conjunto de utilizadores que possuem uma conta de acesso no site. Cada um dos sub-grupos tem permissões diferentes e acesso a determinadas áreas.</w:t>
       </w:r>
     </w:p>
     <w:p>
@@ -292,13 +250,8 @@
       <w:pPr>
         <w:ind w:left="360" w:hanging="360"/>
       </w:pPr>
-      <w:proofErr w:type="spellStart"/>
-      <w:r>
-        <w:t>Super</w:t>
-      </w:r>
-      <w:proofErr w:type="spellEnd"/>
-      <w:r>
-        <w:t xml:space="preserve"> grupo:</w:t>
+      <w:r>
+        <w:t>Super grupo:</w:t>
       </w:r>
       <w:r>
         <w:t xml:space="preserve"> Nenhum.</w:t>
@@ -313,13 +266,8 @@
       <w:pPr>
         <w:ind w:left="360" w:hanging="360"/>
       </w:pPr>
-      <w:proofErr w:type="spellStart"/>
-      <w:r>
-        <w:t>Sub</w:t>
-      </w:r>
-      <w:proofErr w:type="spellEnd"/>
-      <w:r>
-        <w:t xml:space="preserve"> grupo:</w:t>
+      <w:r>
+        <w:t>Sub grupo:</w:t>
       </w:r>
       <w:r>
         <w:t xml:space="preserve"> Administrador, Gestores, Clientes.</w:t>
@@ -426,13 +374,8 @@
     </w:p>
     <w:p/>
     <w:p>
-      <w:proofErr w:type="spellStart"/>
-      <w:r>
-        <w:t>Super</w:t>
-      </w:r>
-      <w:proofErr w:type="spellEnd"/>
-      <w:r>
-        <w:t xml:space="preserve"> grupo:</w:t>
+      <w:r>
+        <w:t>Super grupo:</w:t>
       </w:r>
       <w:r>
         <w:t xml:space="preserve"> Utilizadores Registados</w:t>
@@ -443,13 +386,8 @@
     </w:p>
     <w:p/>
     <w:p>
-      <w:proofErr w:type="spellStart"/>
-      <w:r>
-        <w:t>Sub</w:t>
-      </w:r>
-      <w:proofErr w:type="spellEnd"/>
-      <w:r>
-        <w:t xml:space="preserve"> grupo:</w:t>
+      <w:r>
+        <w:t>Sub grupo:</w:t>
       </w:r>
       <w:r>
         <w:t xml:space="preserve"> Nenhum.</w:t>
@@ -528,13 +466,8 @@
     </w:p>
     <w:p/>
     <w:p>
-      <w:proofErr w:type="spellStart"/>
-      <w:r>
-        <w:t>Super</w:t>
-      </w:r>
-      <w:proofErr w:type="spellEnd"/>
-      <w:r>
-        <w:t xml:space="preserve"> grupo:</w:t>
+      <w:r>
+        <w:t>Super grupo:</w:t>
       </w:r>
       <w:r>
         <w:t xml:space="preserve"> Utilizadores Registados</w:t>
@@ -545,13 +478,8 @@
     </w:p>
     <w:p/>
     <w:p>
-      <w:proofErr w:type="spellStart"/>
-      <w:r>
-        <w:t>Sub</w:t>
-      </w:r>
-      <w:proofErr w:type="spellEnd"/>
-      <w:r>
-        <w:t xml:space="preserve"> grupo:</w:t>
+      <w:r>
+        <w:t>Sub grupo:</w:t>
       </w:r>
       <w:r>
         <w:t xml:space="preserve"> Nenhum.</w:t>
@@ -620,105 +548,93 @@
         <w:t>Dados de Perfil:</w:t>
       </w:r>
       <w:r>
-        <w:t xml:space="preserve"> Nome de utilizador, Primeiro nome, Último nome, Data de Nascimento, email,</w:t>
-      </w:r>
-      <w:r>
-        <w:t xml:space="preserve"> número de telemóvel e</w:t>
-      </w:r>
-      <w:r>
-        <w:t xml:space="preserve"> password.</w:t>
-      </w:r>
-    </w:p>
-    <w:p/>
-    <w:p>
-      <w:proofErr w:type="spellStart"/>
-      <w:r>
-        <w:t>Super</w:t>
-      </w:r>
-      <w:proofErr w:type="spellEnd"/>
-      <w:r>
-        <w:t xml:space="preserve"> grupo:</w:t>
-      </w:r>
-      <w:r>
-        <w:t xml:space="preserve"> Utilizadores Registados.</w:t>
-      </w:r>
-    </w:p>
-    <w:p/>
-    <w:p>
-      <w:proofErr w:type="spellStart"/>
-      <w:r>
-        <w:t>Sub</w:t>
-      </w:r>
-      <w:proofErr w:type="spellEnd"/>
-      <w:r>
-        <w:t xml:space="preserve"> grupo:</w:t>
-      </w:r>
-      <w:r>
-        <w:t xml:space="preserve"> Nenhum</w:t>
-      </w:r>
-      <w:r>
-        <w:t>.</w:t>
-      </w:r>
-    </w:p>
-    <w:p/>
-    <w:p>
-      <w:r>
-        <w:t>Use Cases relevantes:</w:t>
-      </w:r>
-    </w:p>
-    <w:p/>
-    <w:p>
-      <w:r>
-        <w:t>Acesso ao objecto em modo de leitura:</w:t>
-      </w:r>
-      <w:r>
-        <w:t xml:space="preserve"> Produtos, orçamentos, encomendas.</w:t>
-      </w:r>
-    </w:p>
-    <w:p/>
-    <w:p>
-      <w:r>
-        <w:t>Acesso ao objecto em modo de gestão:</w:t>
-      </w:r>
-      <w:r>
-        <w:t xml:space="preserve"> Encomendas.</w:t>
-      </w:r>
-    </w:p>
-    <w:p/>
-    <w:p/>
-    <w:p/>
-    <w:p/>
-    <w:p/>
-    <w:p/>
-    <w:p/>
-    <w:p/>
-    <w:p/>
-    <w:p/>
-    <w:p/>
-    <w:p/>
-    <w:p/>
-    <w:p/>
-    <w:p/>
-    <w:p/>
-    <w:p/>
-    <w:p/>
-    <w:p/>
-    <w:p/>
-    <w:p/>
-    <w:p/>
-    <w:p/>
-    <w:p/>
-    <w:p/>
-    <w:p/>
-    <w:p/>
-    <w:p/>
-    <w:p/>
-    <w:p/>
-    <w:p/>
-    <w:p/>
+        <w:t xml:space="preserve"> </w:t>
+      </w:r>
+      <w:r>
+        <w:t>Nome de utilizador, Nome Completo, Telefone,  Data de Nascimento, Email, Password, Empresa ou Particular, Nome da Empresa, Contacto da Empresa.</w:t>
+      </w:r>
+    </w:p>
     <w:p>
       <w:bookmarkStart w:id="0" w:name="_GoBack"/>
       <w:bookmarkEnd w:id="0"/>
+    </w:p>
+    <w:p>
+      <w:r>
+        <w:t>Super grupo:</w:t>
+      </w:r>
+      <w:r>
+        <w:t xml:space="preserve"> Utilizadores Registados.</w:t>
+      </w:r>
+    </w:p>
+    <w:p/>
+    <w:p>
+      <w:r>
+        <w:t>Sub grupo:</w:t>
+      </w:r>
+      <w:r>
+        <w:t xml:space="preserve"> Nenhum</w:t>
+      </w:r>
+      <w:r>
+        <w:t>.</w:t>
+      </w:r>
+    </w:p>
+    <w:p/>
+    <w:p>
+      <w:r>
+        <w:t>Use Cases relevantes:</w:t>
+      </w:r>
+    </w:p>
+    <w:p/>
+    <w:p>
+      <w:r>
+        <w:t>Acesso ao objecto em modo de leitura:</w:t>
+      </w:r>
+      <w:r>
+        <w:t xml:space="preserve"> Produtos, orçamentos, encomendas.</w:t>
+      </w:r>
+    </w:p>
+    <w:p/>
+    <w:p>
+      <w:r>
+        <w:t>Acesso ao objecto em modo de gestão:</w:t>
+      </w:r>
+      <w:r>
+        <w:t xml:space="preserve"> Encomendas.</w:t>
+      </w:r>
+    </w:p>
+    <w:p/>
+    <w:p/>
+    <w:p/>
+    <w:p/>
+    <w:p/>
+    <w:p/>
+    <w:p/>
+    <w:p/>
+    <w:p/>
+    <w:p/>
+    <w:p/>
+    <w:p/>
+    <w:p/>
+    <w:p/>
+    <w:p/>
+    <w:p/>
+    <w:p/>
+    <w:p/>
+    <w:p/>
+    <w:p/>
+    <w:p/>
+    <w:p/>
+    <w:p/>
+    <w:p/>
+    <w:p/>
+    <w:p/>
+    <w:p/>
+    <w:p/>
+    <w:p/>
+    <w:p/>
+    <w:p/>
+    <w:p/>
+    <w:p>
       <w:r>
         <w:t>Use Cases</w:t>
       </w:r>
@@ -729,23 +645,7 @@
         <w:t>Titulo:</w:t>
       </w:r>
       <w:r>
-        <w:t xml:space="preserve"> </w:t>
-      </w:r>
-      <w:proofErr w:type="spellStart"/>
-      <w:r>
-        <w:t>Efectuar</w:t>
-      </w:r>
-      <w:proofErr w:type="spellEnd"/>
-      <w:r>
-        <w:t xml:space="preserve"> </w:t>
-      </w:r>
-      <w:proofErr w:type="spellStart"/>
-      <w:r>
-        <w:t>login</w:t>
-      </w:r>
-      <w:proofErr w:type="spellEnd"/>
-      <w:r>
-        <w:t>.</w:t>
+        <w:t xml:space="preserve"> Efectuar login.</w:t>
       </w:r>
     </w:p>
     <w:p>
@@ -769,25 +669,12 @@
         <w:t>Pós-Condição:</w:t>
       </w:r>
       <w:r>
-        <w:t xml:space="preserve"> </w:t>
-      </w:r>
-      <w:proofErr w:type="spellStart"/>
-      <w:r>
-        <w:t>Login</w:t>
-      </w:r>
-      <w:proofErr w:type="spellEnd"/>
-      <w:r>
-        <w:t xml:space="preserve"> efectuado e acesso às permissões da sua conta de utilizador.</w:t>
-      </w:r>
-    </w:p>
-    <w:p>
-      <w:proofErr w:type="spellStart"/>
-      <w:r>
-        <w:t>Workflow</w:t>
-      </w:r>
-      <w:proofErr w:type="spellEnd"/>
-      <w:r>
-        <w:t>:</w:t>
+        <w:t xml:space="preserve"> Login efectuado e acesso às permissões da sua conta de utilizador.</w:t>
+      </w:r>
+    </w:p>
+    <w:p>
+      <w:r>
+        <w:t>Workflow:</w:t>
       </w:r>
       <w:r>
         <w:t xml:space="preserve"> 1. O utilizador recebe duas caixas de texto para inserir nome de utilizador e password.</w:t>
@@ -814,15 +701,7 @@
         </w:numPr>
       </w:pPr>
       <w:r>
-        <w:t xml:space="preserve">Se as credenciais forem verdadeiras, o </w:t>
-      </w:r>
-      <w:proofErr w:type="spellStart"/>
-      <w:r>
-        <w:t>login</w:t>
-      </w:r>
-      <w:proofErr w:type="spellEnd"/>
-      <w:r>
-        <w:t xml:space="preserve"> é efectuado e utilizador tem acesso às suas permissões.</w:t>
+        <w:t>Se as credenciais forem verdadeiras, o login é efectuado e utilizador tem acesso às suas permissões.</w:t>
       </w:r>
     </w:p>
     <w:p/>
@@ -846,13 +725,8 @@
         </w:rPr>
         <w:t xml:space="preserve"> </w:t>
       </w:r>
-      <w:proofErr w:type="spellStart"/>
-      <w:r>
-        <w:t>Adicinar</w:t>
-      </w:r>
-      <w:proofErr w:type="spellEnd"/>
-      <w:r>
-        <w:t xml:space="preserve"> novo utilizador.</w:t>
+      <w:r>
+        <w:t>Adicinar novo utilizador.</w:t>
       </w:r>
     </w:p>
     <w:p>
@@ -928,19 +802,11 @@
       </w:r>
     </w:p>
     <w:p>
-      <w:proofErr w:type="spellStart"/>
-      <w:r>
-        <w:rPr>
-          <w:b/>
-        </w:rPr>
-        <w:t>Workflow</w:t>
-      </w:r>
-      <w:proofErr w:type="spellEnd"/>
-      <w:r>
-        <w:rPr>
-          <w:b/>
-        </w:rPr>
-        <w:t>:</w:t>
+      <w:r>
+        <w:rPr>
+          <w:b/>
+        </w:rPr>
+        <w:t>Workflow:</w:t>
       </w:r>
       <w:r>
         <w:rPr>
@@ -1059,36 +925,20 @@
       </w:r>
     </w:p>
     <w:p>
-      <w:proofErr w:type="spellStart"/>
-      <w:r>
-        <w:rPr>
-          <w:b/>
-        </w:rPr>
-        <w:t>Workflow</w:t>
-      </w:r>
-      <w:proofErr w:type="spellEnd"/>
-      <w:r>
-        <w:rPr>
-          <w:b/>
-        </w:rPr>
-        <w:t>:</w:t>
-      </w:r>
-      <w:r>
-        <w:rPr>
-          <w:b/>
-        </w:rPr>
-        <w:t xml:space="preserve"> </w:t>
-      </w:r>
-      <w:r>
-        <w:t xml:space="preserve">1. Administrador recebe </w:t>
-      </w:r>
-      <w:proofErr w:type="spellStart"/>
-      <w:r>
-        <w:t>caiscas</w:t>
-      </w:r>
-      <w:proofErr w:type="spellEnd"/>
-      <w:r>
-        <w:t xml:space="preserve"> de texto correspondentes aos dados de perfil de Gestor.</w:t>
+      <w:r>
+        <w:rPr>
+          <w:b/>
+        </w:rPr>
+        <w:t>Workflow:</w:t>
+      </w:r>
+      <w:r>
+        <w:rPr>
+          <w:b/>
+        </w:rPr>
+        <w:t xml:space="preserve"> </w:t>
+      </w:r>
+      <w:r>
+        <w:t>1. Administrador recebe caiscas de texto correspondentes aos dados de perfil de Gestor.</w:t>
       </w:r>
     </w:p>
     <w:p>
@@ -1106,15 +956,7 @@
       </w:r>
       <w:r>
         <w:tab/>
-        <w:t>3. Sistema verifica se dados são válidos(</w:t>
-      </w:r>
-      <w:proofErr w:type="spellStart"/>
-      <w:r>
-        <w:t>ex</w:t>
-      </w:r>
-      <w:proofErr w:type="spellEnd"/>
-      <w:r>
-        <w:t>: Se nome de utilizador não existe ainda.)</w:t>
+        <w:t>3. Sistema verifica se dados são válidos(ex: Se nome de utilizador não existe ainda.)</w:t>
       </w:r>
     </w:p>
     <w:p>
@@ -1252,31 +1094,15 @@
         <w:t xml:space="preserve"> </w:t>
       </w:r>
       <w:r>
-        <w:t xml:space="preserve">Perfil é </w:t>
-      </w:r>
-      <w:proofErr w:type="spellStart"/>
-      <w:r>
-        <w:t>actualizado</w:t>
-      </w:r>
-      <w:proofErr w:type="spellEnd"/>
-      <w:r>
-        <w:t>.</w:t>
-      </w:r>
-    </w:p>
-    <w:p>
-      <w:proofErr w:type="spellStart"/>
-      <w:r>
-        <w:rPr>
-          <w:b/>
-        </w:rPr>
-        <w:t>Workflow</w:t>
-      </w:r>
-      <w:proofErr w:type="spellEnd"/>
-      <w:r>
-        <w:rPr>
-          <w:b/>
-        </w:rPr>
-        <w:t>:</w:t>
+        <w:t>Perfil é actualizado.</w:t>
+      </w:r>
+    </w:p>
+    <w:p>
+      <w:r>
+        <w:rPr>
+          <w:b/>
+        </w:rPr>
+        <w:t>Workflow:</w:t>
       </w:r>
       <w:r>
         <w:rPr>
@@ -1312,15 +1138,7 @@
       </w:r>
       <w:r>
         <w:tab/>
-        <w:t xml:space="preserve">4. Dados de perfil são alterados e perfil é </w:t>
-      </w:r>
-      <w:proofErr w:type="spellStart"/>
-      <w:r>
-        <w:t>actualizado</w:t>
-      </w:r>
-      <w:proofErr w:type="spellEnd"/>
-      <w:r>
-        <w:t>.</w:t>
+        <w:t>4. Dados de perfil são alterados e perfil é actualizado.</w:t>
       </w:r>
     </w:p>
     <w:p/>
@@ -1401,19 +1219,11 @@
       </w:r>
     </w:p>
     <w:p>
-      <w:proofErr w:type="spellStart"/>
-      <w:r>
-        <w:rPr>
-          <w:b/>
-        </w:rPr>
-        <w:t>Workflow</w:t>
-      </w:r>
-      <w:proofErr w:type="spellEnd"/>
-      <w:r>
-        <w:rPr>
-          <w:b/>
-        </w:rPr>
-        <w:t>:</w:t>
+      <w:r>
+        <w:rPr>
+          <w:b/>
+        </w:rPr>
+        <w:t>Workflow:</w:t>
       </w:r>
       <w:r>
         <w:rPr>
@@ -1440,32 +1250,16 @@
       </w:r>
       <w:r>
         <w:tab/>
-        <w:t>3. Sistema verifica se dados são válidos(</w:t>
-      </w:r>
-      <w:proofErr w:type="spellStart"/>
-      <w:r>
-        <w:t>ex</w:t>
-      </w:r>
-      <w:proofErr w:type="spellEnd"/>
-      <w:r>
-        <w:t>: não existe nenhum produto com o mesmo nome; preço inserido é válido).</w:t>
-      </w:r>
-    </w:p>
-    <w:p>
-      <w:r>
-        <w:tab/>
-      </w:r>
-      <w:r>
-        <w:tab/>
-        <w:t xml:space="preserve">4. Produto é inserido e lista de produtos </w:t>
-      </w:r>
-      <w:proofErr w:type="spellStart"/>
-      <w:r>
-        <w:t>actualizada</w:t>
-      </w:r>
-      <w:proofErr w:type="spellEnd"/>
-      <w:r>
-        <w:t>.</w:t>
+        <w:t>3. Sistema verifica se dados são válidos(ex: não existe nenhum produto com o mesmo nome; preço inserido é válido).</w:t>
+      </w:r>
+    </w:p>
+    <w:p>
+      <w:r>
+        <w:tab/>
+      </w:r>
+      <w:r>
+        <w:tab/>
+        <w:t>4. Produto é inserido e lista de produtos actualizada.</w:t>
       </w:r>
     </w:p>
     <w:p>
@@ -1554,31 +1348,15 @@
         <w:t xml:space="preserve"> </w:t>
       </w:r>
       <w:r>
-        <w:t xml:space="preserve">Produto é removido e lista de produtos </w:t>
-      </w:r>
-      <w:proofErr w:type="spellStart"/>
-      <w:r>
-        <w:t>actualizada</w:t>
-      </w:r>
-      <w:proofErr w:type="spellEnd"/>
-      <w:r>
-        <w:t>.</w:t>
-      </w:r>
-    </w:p>
-    <w:p>
-      <w:proofErr w:type="spellStart"/>
-      <w:r>
-        <w:rPr>
-          <w:b/>
-        </w:rPr>
-        <w:t>Workflow</w:t>
-      </w:r>
-      <w:proofErr w:type="spellEnd"/>
-      <w:r>
-        <w:rPr>
-          <w:b/>
-        </w:rPr>
-        <w:t>:</w:t>
+        <w:t>Produto é removido e lista de produtos actualizada.</w:t>
+      </w:r>
+    </w:p>
+    <w:p>
+      <w:r>
+        <w:rPr>
+          <w:b/>
+        </w:rPr>
+        <w:t>Workflow:</w:t>
       </w:r>
       <w:r>
         <w:rPr>
@@ -1614,15 +1392,7 @@
       </w:r>
       <w:r>
         <w:tab/>
-        <w:t xml:space="preserve">4. Se utilizador confirmar, produto é removido e lista de produtos </w:t>
-      </w:r>
-      <w:proofErr w:type="spellStart"/>
-      <w:r>
-        <w:t>actualizada</w:t>
-      </w:r>
-      <w:proofErr w:type="spellEnd"/>
-      <w:r>
-        <w:t>.</w:t>
+        <w:t>4. Se utilizador confirmar, produto é removido e lista de produtos actualizada.</w:t>
       </w:r>
     </w:p>
     <w:p>
@@ -1711,31 +1481,15 @@
         <w:t xml:space="preserve"> </w:t>
       </w:r>
       <w:r>
-        <w:t xml:space="preserve">Pedido é removido e lista de pedidos de orçamentos é </w:t>
-      </w:r>
-      <w:proofErr w:type="spellStart"/>
-      <w:r>
-        <w:t>actualizada</w:t>
-      </w:r>
-      <w:proofErr w:type="spellEnd"/>
-      <w:r>
-        <w:t>.</w:t>
-      </w:r>
-    </w:p>
-    <w:p>
-      <w:proofErr w:type="spellStart"/>
-      <w:r>
-        <w:rPr>
-          <w:b/>
-        </w:rPr>
-        <w:t>Workflow</w:t>
-      </w:r>
-      <w:proofErr w:type="spellEnd"/>
-      <w:r>
-        <w:rPr>
-          <w:b/>
-        </w:rPr>
-        <w:t>:</w:t>
+        <w:t>Pedido é removido e lista de pedidos de orçamentos é actualizada.</w:t>
+      </w:r>
+    </w:p>
+    <w:p>
+      <w:r>
+        <w:rPr>
+          <w:b/>
+        </w:rPr>
+        <w:t>Workflow:</w:t>
       </w:r>
       <w:r>
         <w:rPr>
@@ -1771,15 +1525,7 @@
       </w:r>
       <w:r>
         <w:tab/>
-        <w:t xml:space="preserve">4. Se utilizador confirmar, pedido é removido e lista de pedidos de orçamentos é </w:t>
-      </w:r>
-      <w:proofErr w:type="spellStart"/>
-      <w:r>
-        <w:t>actualizada</w:t>
-      </w:r>
-      <w:proofErr w:type="spellEnd"/>
-      <w:r>
-        <w:t>.</w:t>
+        <w:t>4. Se utilizador confirmar, pedido é removido e lista de pedidos de orçamentos é actualizada.</w:t>
       </w:r>
     </w:p>
     <w:p>
@@ -1851,19 +1597,11 @@
           <w:b/>
         </w:rPr>
       </w:pPr>
-      <w:proofErr w:type="spellStart"/>
-      <w:r>
-        <w:rPr>
-          <w:b/>
-        </w:rPr>
-        <w:t>Workflow</w:t>
-      </w:r>
-      <w:proofErr w:type="spellEnd"/>
-      <w:r>
-        <w:rPr>
-          <w:b/>
-        </w:rPr>
-        <w:t>:</w:t>
+      <w:r>
+        <w:rPr>
+          <w:b/>
+        </w:rPr>
+        <w:t>Workflow:</w:t>
       </w:r>
     </w:p>
     <w:p>
@@ -1935,19 +1673,11 @@
           <w:b/>
         </w:rPr>
       </w:pPr>
-      <w:proofErr w:type="spellStart"/>
-      <w:r>
-        <w:rPr>
-          <w:b/>
-        </w:rPr>
-        <w:t>Workflow</w:t>
-      </w:r>
-      <w:proofErr w:type="spellEnd"/>
-      <w:r>
-        <w:rPr>
-          <w:b/>
-        </w:rPr>
-        <w:t>:</w:t>
+      <w:r>
+        <w:rPr>
+          <w:b/>
+        </w:rPr>
+        <w:t>Workflow:</w:t>
       </w:r>
     </w:p>
     <w:p>
@@ -1971,13 +1701,8 @@
         <w:t xml:space="preserve"> </w:t>
       </w:r>
       <w:r>
-        <w:t xml:space="preserve">Remover pedido de </w:t>
-      </w:r>
-      <w:proofErr w:type="spellStart"/>
-      <w:r>
-        <w:t>encomeda</w:t>
-      </w:r>
-      <w:proofErr w:type="spellEnd"/>
+        <w:t>Remover pedido de encomeda</w:t>
+      </w:r>
     </w:p>
     <w:p>
       <w:r>
@@ -2027,31 +1752,15 @@
         <w:t xml:space="preserve"> </w:t>
       </w:r>
       <w:r>
-        <w:t xml:space="preserve">Pedido removido da lista de encomendas e lista </w:t>
-      </w:r>
-      <w:proofErr w:type="spellStart"/>
-      <w:r>
-        <w:t>actualizada</w:t>
-      </w:r>
-      <w:proofErr w:type="spellEnd"/>
-      <w:r>
-        <w:t>.</w:t>
-      </w:r>
-    </w:p>
-    <w:p>
-      <w:proofErr w:type="spellStart"/>
-      <w:r>
-        <w:rPr>
-          <w:b/>
-        </w:rPr>
-        <w:t>Workflow</w:t>
-      </w:r>
-      <w:proofErr w:type="spellEnd"/>
-      <w:r>
-        <w:rPr>
-          <w:b/>
-        </w:rPr>
-        <w:t>:</w:t>
+        <w:t>Pedido removido da lista de encomendas e lista actualizada.</w:t>
+      </w:r>
+    </w:p>
+    <w:p>
+      <w:r>
+        <w:rPr>
+          <w:b/>
+        </w:rPr>
+        <w:t>Workflow:</w:t>
       </w:r>
       <w:r>
         <w:rPr>
@@ -2087,15 +1796,7 @@
       </w:r>
       <w:r>
         <w:tab/>
-        <w:t xml:space="preserve">4. Se utilizador confirmar, pedido é removido da lista e lista de pedidos de encomenda é </w:t>
-      </w:r>
-      <w:proofErr w:type="spellStart"/>
-      <w:r>
-        <w:t>actualizada</w:t>
-      </w:r>
-      <w:proofErr w:type="spellEnd"/>
-      <w:r>
-        <w:t>.</w:t>
+        <w:t>4. Se utilizador confirmar, pedido é removido da lista e lista de pedidos de encomenda é actualizada.</w:t>
       </w:r>
     </w:p>
     <w:p/>
@@ -2168,19 +1869,11 @@
           <w:b/>
         </w:rPr>
       </w:pPr>
-      <w:proofErr w:type="spellStart"/>
-      <w:r>
-        <w:rPr>
-          <w:b/>
-        </w:rPr>
-        <w:t>Workflow</w:t>
-      </w:r>
-      <w:proofErr w:type="spellEnd"/>
-      <w:r>
-        <w:rPr>
-          <w:b/>
-        </w:rPr>
-        <w:t>:</w:t>
+      <w:r>
+        <w:rPr>
+          <w:b/>
+        </w:rPr>
+        <w:t>Workflow:</w:t>
       </w:r>
     </w:p>
     <w:p>
@@ -2255,31 +1948,15 @@
         <w:t xml:space="preserve"> </w:t>
       </w:r>
       <w:r>
-        <w:t xml:space="preserve">Promoção removida e lista de promoções </w:t>
-      </w:r>
-      <w:proofErr w:type="spellStart"/>
-      <w:r>
-        <w:t>actualizada</w:t>
-      </w:r>
-      <w:proofErr w:type="spellEnd"/>
-      <w:r>
-        <w:t>.</w:t>
-      </w:r>
-    </w:p>
-    <w:p>
-      <w:proofErr w:type="spellStart"/>
-      <w:r>
-        <w:rPr>
-          <w:b/>
-        </w:rPr>
-        <w:t>Workflow</w:t>
-      </w:r>
-      <w:proofErr w:type="spellEnd"/>
-      <w:r>
-        <w:rPr>
-          <w:b/>
-        </w:rPr>
-        <w:t>:</w:t>
+        <w:t>Promoção removida e lista de promoções actualizada.</w:t>
+      </w:r>
+    </w:p>
+    <w:p>
+      <w:r>
+        <w:rPr>
+          <w:b/>
+        </w:rPr>
+        <w:t>Workflow:</w:t>
       </w:r>
       <w:r>
         <w:rPr>
@@ -2323,23 +2000,7 @@
         <w:tab/>
       </w:r>
       <w:r>
-        <w:t xml:space="preserve">4. Se gestor </w:t>
-      </w:r>
-      <w:proofErr w:type="spellStart"/>
-      <w:r>
-        <w:t>confimar</w:t>
-      </w:r>
-      <w:proofErr w:type="spellEnd"/>
-      <w:r>
-        <w:t xml:space="preserve">, promoção é eliminada da lista e lista de promoções é </w:t>
-      </w:r>
-      <w:proofErr w:type="spellStart"/>
-      <w:r>
-        <w:t>actualizada</w:t>
-      </w:r>
-      <w:proofErr w:type="spellEnd"/>
-      <w:r>
-        <w:t>.</w:t>
+        <w:t>4. Se gestor confimar, promoção é eliminada da lista e lista de promoções é actualizada.</w:t>
       </w:r>
     </w:p>
     <w:p/>

</xml_diff>